<commit_message>
Programa 3 entrega inicial
</commit_message>
<xml_diff>
--- a/Programa2/Formato de Diseño de Pruebas y Evidencia Funcionamiento.docx
+++ b/Programa2/Formato de Diseño de Pruebas y Evidencia Funcionamiento.docx
@@ -1536,18 +1536,8 @@
                 <w:szCs w:val="12"/>
                 <w:lang w:val="en-US"/>
               </w:rPr>
-              <w:t>,   D=6,    M=4,    A=5</w:t>
-            </w:r>
-          </w:p>
-          <w:p>
-            <w:pPr>
-              <w:pStyle w:val="NoSpacing"/>
-              <w:rPr>
-                <w:rFonts w:ascii="Courier New" w:hAnsi="Courier New" w:cs="Courier New"/>
-                <w:sz w:val="12"/>
-                <w:szCs w:val="12"/>
-              </w:rPr>
-            </w:pPr>
+              <w:t>,   D=6,    M=4,    A=</w:t>
+            </w:r>
             <w:r>
               <w:rPr>
                 <w:rFonts w:ascii="Courier New" w:hAnsi="Courier New" w:cs="Courier New"/>
@@ -1555,23 +1545,26 @@
                 <w:szCs w:val="12"/>
                 <w:lang w:val="en-US"/>
               </w:rPr>
-              <w:t xml:space="preserve">  </w:t>
-            </w:r>
-            <w:r>
+              <w:t>6</w:t>
+            </w:r>
+          </w:p>
+          <w:p>
+            <w:pPr>
+              <w:pStyle w:val="NoSpacing"/>
               <w:rPr>
                 <w:rFonts w:ascii="Courier New" w:hAnsi="Courier New" w:cs="Courier New"/>
                 <w:sz w:val="12"/>
                 <w:szCs w:val="12"/>
               </w:rPr>
-              <w:t>Analizador:     T=</w:t>
-            </w:r>
+            </w:pPr>
             <w:r>
               <w:rPr>
                 <w:rFonts w:ascii="Courier New" w:hAnsi="Courier New" w:cs="Courier New"/>
                 <w:sz w:val="12"/>
                 <w:szCs w:val="12"/>
-              </w:rPr>
-              <w:t>100</w:t>
+                <w:lang w:val="en-US"/>
+              </w:rPr>
+              <w:t xml:space="preserve">  </w:t>
             </w:r>
             <w:r>
               <w:rPr>
@@ -1579,7 +1572,7 @@
                 <w:sz w:val="12"/>
                 <w:szCs w:val="12"/>
               </w:rPr>
-              <w:t>,   I=5,    B=52,   D=26,   M=4,    A=</w:t>
+              <w:t>Analizador:     T=</w:t>
             </w:r>
             <w:r>
               <w:rPr>
@@ -1587,25 +1580,23 @@
                 <w:sz w:val="12"/>
                 <w:szCs w:val="12"/>
               </w:rPr>
-              <w:t>74</w:t>
-            </w:r>
-          </w:p>
-          <w:p>
-            <w:pPr>
-              <w:pStyle w:val="NoSpacing"/>
+              <w:t>100</w:t>
+            </w:r>
+            <w:r>
               <w:rPr>
                 <w:rFonts w:ascii="Courier New" w:hAnsi="Courier New" w:cs="Courier New"/>
                 <w:sz w:val="12"/>
                 <w:szCs w:val="12"/>
               </w:rPr>
-            </w:pPr>
+              <w:t>,   I=5,    B=52,   D=26,   M=4,    A=</w:t>
+            </w:r>
             <w:r>
               <w:rPr>
                 <w:rFonts w:ascii="Courier New" w:hAnsi="Courier New" w:cs="Courier New"/>
                 <w:sz w:val="12"/>
                 <w:szCs w:val="12"/>
               </w:rPr>
-              <w:t>--------------------------------------------</w:t>
+              <w:t>74</w:t>
             </w:r>
           </w:p>
           <w:p>
@@ -1623,7 +1614,7 @@
                 <w:sz w:val="12"/>
                 <w:szCs w:val="12"/>
               </w:rPr>
-              <w:t>PARTES NUEVAS:</w:t>
+              <w:t>--------------------------------------------</w:t>
             </w:r>
           </w:p>
           <w:p>
@@ -1641,33 +1632,33 @@
                 <w:sz w:val="12"/>
                 <w:szCs w:val="12"/>
               </w:rPr>
-              <w:t xml:space="preserve">  </w:t>
-            </w:r>
-            <w:r>
+              <w:t>PARTES NUEVAS:</w:t>
+            </w:r>
+          </w:p>
+          <w:p>
+            <w:pPr>
+              <w:pStyle w:val="NoSpacing"/>
               <w:rPr>
                 <w:rFonts w:ascii="Courier New" w:hAnsi="Courier New" w:cs="Courier New"/>
                 <w:sz w:val="12"/>
                 <w:szCs w:val="12"/>
               </w:rPr>
-              <w:t>Parte:  T=64,   I=14</w:t>
-            </w:r>
-          </w:p>
-          <w:p>
-            <w:pPr>
-              <w:pStyle w:val="NoSpacing"/>
+            </w:pPr>
+            <w:r>
               <w:rPr>
                 <w:rFonts w:ascii="Courier New" w:hAnsi="Courier New" w:cs="Courier New"/>
                 <w:sz w:val="12"/>
                 <w:szCs w:val="12"/>
               </w:rPr>
-            </w:pPr>
+              <w:t xml:space="preserve">  </w:t>
+            </w:r>
             <w:r>
               <w:rPr>
                 <w:rFonts w:ascii="Courier New" w:hAnsi="Courier New" w:cs="Courier New"/>
                 <w:sz w:val="12"/>
                 <w:szCs w:val="12"/>
               </w:rPr>
-              <w:t>--------------------------------------------</w:t>
+              <w:t>Parte:  T=64,   I=14</w:t>
             </w:r>
           </w:p>
           <w:p>
@@ -1685,7 +1676,7 @@
                 <w:sz w:val="12"/>
                 <w:szCs w:val="12"/>
               </w:rPr>
-              <w:t>PARTES REUSADAS:</w:t>
+              <w:t>--------------------------------------------</w:t>
             </w:r>
           </w:p>
           <w:p>
@@ -1703,7 +1694,7 @@
                 <w:sz w:val="12"/>
                 <w:szCs w:val="12"/>
               </w:rPr>
-              <w:t>--------------------------------------------</w:t>
+              <w:t>PARTES REUSADAS:</w:t>
             </w:r>
           </w:p>
           <w:p>
@@ -1721,7 +1712,33 @@
                 <w:sz w:val="12"/>
                 <w:szCs w:val="12"/>
               </w:rPr>
-              <w:t>Total de LDC=259</w:t>
+              <w:t>--------------------------------------------</w:t>
+            </w:r>
+          </w:p>
+          <w:p>
+            <w:pPr>
+              <w:pStyle w:val="NoSpacing"/>
+              <w:rPr>
+                <w:rFonts w:ascii="Courier New" w:hAnsi="Courier New" w:cs="Courier New"/>
+                <w:sz w:val="12"/>
+                <w:szCs w:val="12"/>
+              </w:rPr>
+            </w:pPr>
+            <w:r>
+              <w:rPr>
+                <w:rFonts w:ascii="Courier New" w:hAnsi="Courier New" w:cs="Courier New"/>
+                <w:sz w:val="12"/>
+                <w:szCs w:val="12"/>
+              </w:rPr>
+              <w:t>Total de LDC=2</w:t>
+            </w:r>
+            <w:r>
+              <w:rPr>
+                <w:rFonts w:ascii="Courier New" w:hAnsi="Courier New" w:cs="Courier New"/>
+                <w:sz w:val="12"/>
+                <w:szCs w:val="12"/>
+              </w:rPr>
+              <w:t>65</w:t>
             </w:r>
           </w:p>
         </w:tc>
@@ -1739,6 +1756,7 @@
             </w:pPr>
             <w:r>
               <w:rPr>
+                <w:noProof/>
                 <w:sz w:val="20"/>
                 <w:szCs w:val="20"/>
               </w:rPr>
@@ -1778,8 +1796,6 @@
                 </wp:inline>
               </w:drawing>
             </w:r>
-            <w:bookmarkStart w:id="0" w:name="_GoBack"/>
-            <w:bookmarkEnd w:id="0"/>
           </w:p>
         </w:tc>
       </w:tr>
@@ -2474,6 +2490,8 @@
               </w:rPr>
               <w:t>nombreErroneo.txt</w:t>
             </w:r>
+            <w:bookmarkStart w:id="0" w:name="_GoBack"/>
+            <w:bookmarkEnd w:id="0"/>
           </w:p>
         </w:tc>
         <w:tc>

</xml_diff>